<commit_message>
Cleanup and added more content to write up
</commit_message>
<xml_diff>
--- a/KnowSpace.docx
+++ b/KnowSpace.docx
@@ -14,6 +14,7 @@
           <w:szCs w:val="42"/>
         </w:rPr>
       </w:pPr>
+      <w:proofErr w:type="spellStart"/>
       <w:r>
         <w:rPr>
           <w:rFonts w:ascii="Times New Roman" w:eastAsia="Times New Roman" w:hAnsi="Times New Roman" w:cs="Times New Roman"/>
@@ -22,7 +23,18 @@
           <w:sz w:val="42"/>
           <w:szCs w:val="42"/>
         </w:rPr>
-        <w:t>Knowspace: Integration with Elastic Search</w:t>
+        <w:t>Knowspace</w:t>
+      </w:r>
+      <w:proofErr w:type="spellEnd"/>
+      <w:r>
+        <w:rPr>
+          <w:rFonts w:ascii="Times New Roman" w:eastAsia="Times New Roman" w:hAnsi="Times New Roman" w:cs="Times New Roman"/>
+          <w:color w:val="111111"/>
+          <w:kern w:val="36"/>
+          <w:sz w:val="42"/>
+          <w:szCs w:val="42"/>
+        </w:rPr>
+        <w:t>: Integration with Elastic Search</w:t>
       </w:r>
     </w:p>
     <w:p>
@@ -235,7 +247,7 @@
           <w:szCs w:val="24"/>
           <w:shd w:val="clear" w:color="auto" w:fill="FFFFFF"/>
         </w:rPr>
-        <w:t>The purpose of this project is to take an existing knowledge base (Linear Algebra) and present it</w:t>
+        <w:t>The purpose of this project is to take an existing knowledge base (Linear Algebra) and present it in a new user-friendly manner.</w:t>
       </w:r>
       <w:r>
         <w:rPr>
@@ -245,7 +257,7 @@
           <w:szCs w:val="24"/>
           <w:shd w:val="clear" w:color="auto" w:fill="FFFFFF"/>
         </w:rPr>
-        <w:t xml:space="preserve"> in a new user-friendly manner.</w:t>
+        <w:t xml:space="preserve"> A node based graph approach is intuitive when discussing a subject but the methodology in generating this graph is the key piece of insight. Integrating with Elastic Search provided much benefit in its ability to store and index documents. The graph is generated off the ability to run a </w:t>
       </w:r>
       <w:r>
         <w:rPr>
@@ -255,7 +267,7 @@
           <w:szCs w:val="24"/>
           <w:shd w:val="clear" w:color="auto" w:fill="FFFFFF"/>
         </w:rPr>
-        <w:t xml:space="preserve"> A node based graph approach is intuitive when discussing a subject but the methodology in generating this graph is the key piece of insight. Integrating with Elastic Search provided much benefit in its ability to store and index documents. The graph is generated off the ability to run a </w:t>
+        <w:t>“</w:t>
       </w:r>
       <w:r>
         <w:rPr>
@@ -265,7 +277,7 @@
           <w:szCs w:val="24"/>
           <w:shd w:val="clear" w:color="auto" w:fill="FFFFFF"/>
         </w:rPr>
-        <w:t>“</w:t>
+        <w:t>more like this query</w:t>
       </w:r>
       <w:r>
         <w:rPr>
@@ -275,7 +287,7 @@
           <w:szCs w:val="24"/>
           <w:shd w:val="clear" w:color="auto" w:fill="FFFFFF"/>
         </w:rPr>
-        <w:t>more like this query</w:t>
+        <w:t>”</w:t>
       </w:r>
       <w:r>
         <w:rPr>
@@ -285,7 +297,7 @@
           <w:szCs w:val="24"/>
           <w:shd w:val="clear" w:color="auto" w:fill="FFFFFF"/>
         </w:rPr>
-        <w:t>”</w:t>
+        <w:t xml:space="preserve"> against a document.</w:t>
       </w:r>
       <w:r>
         <w:rPr>
@@ -295,16 +307,6 @@
           <w:szCs w:val="24"/>
           <w:shd w:val="clear" w:color="auto" w:fill="FFFFFF"/>
         </w:rPr>
-        <w:t xml:space="preserve"> against a document.</w:t>
-      </w:r>
-      <w:r>
-        <w:rPr>
-          <w:rFonts w:ascii="Times New Roman" w:hAnsi="Times New Roman" w:cs="Times New Roman"/>
-          <w:color w:val="24292E"/>
-          <w:sz w:val="24"/>
-          <w:szCs w:val="24"/>
-          <w:shd w:val="clear" w:color="auto" w:fill="FFFFFF"/>
-        </w:rPr>
         <w:t xml:space="preserve"> [1]</w:t>
       </w:r>
     </w:p>
@@ -323,8 +325,10 @@
       </w:pPr>
       <w:r>
         <w:rPr>
+          <w:rFonts w:ascii="Times New Roman" w:hAnsi="Times New Roman" w:cs="Times New Roman"/>
           <w:noProof/>
         </w:rPr>
+        <w:lastRenderedPageBreak/>
         <w:drawing>
           <wp:anchor distT="0" distB="0" distL="114300" distR="114300" simplePos="0" relativeHeight="251658240" behindDoc="0" locked="0" layoutInCell="1" allowOverlap="1">
             <wp:simplePos x="0" y="0"/>
@@ -448,7 +452,29 @@
           <w:szCs w:val="24"/>
           <w:shd w:val="clear" w:color="auto" w:fill="FFFFFF"/>
         </w:rPr>
-        <w:t>. Elastic search will by default use tf-idf but this is configurable and can be run using other methods.</w:t>
+        <w:t xml:space="preserve">. Elastic search will by default use </w:t>
+      </w:r>
+      <w:proofErr w:type="spellStart"/>
+      <w:r>
+        <w:rPr>
+          <w:rFonts w:ascii="Times New Roman" w:hAnsi="Times New Roman" w:cs="Times New Roman"/>
+          <w:color w:val="24292E"/>
+          <w:sz w:val="24"/>
+          <w:szCs w:val="24"/>
+          <w:shd w:val="clear" w:color="auto" w:fill="FFFFFF"/>
+        </w:rPr>
+        <w:t>tf-idf</w:t>
+      </w:r>
+      <w:proofErr w:type="spellEnd"/>
+      <w:r>
+        <w:rPr>
+          <w:rFonts w:ascii="Times New Roman" w:hAnsi="Times New Roman" w:cs="Times New Roman"/>
+          <w:color w:val="24292E"/>
+          <w:sz w:val="24"/>
+          <w:szCs w:val="24"/>
+          <w:shd w:val="clear" w:color="auto" w:fill="FFFFFF"/>
+        </w:rPr>
+        <w:t xml:space="preserve"> but this is configurable and can be run using other methods.</w:t>
       </w:r>
     </w:p>
     <w:p>
@@ -473,18 +499,8 @@
           <w:sz w:val="24"/>
           <w:szCs w:val="24"/>
         </w:rPr>
-        <w:t>3</w:t>
-      </w:r>
-      <w:r>
-        <w:rPr>
-          <w:rFonts w:ascii="Times New Roman" w:eastAsia="Times New Roman" w:hAnsi="Times New Roman" w:cs="Times New Roman"/>
-          <w:b/>
-          <w:bCs/>
-          <w:color w:val="111111"/>
-          <w:sz w:val="24"/>
-          <w:szCs w:val="24"/>
-        </w:rPr>
-        <w:t xml:space="preserve"> </w:t>
+        <w:lastRenderedPageBreak/>
+        <w:t xml:space="preserve">3 </w:t>
       </w:r>
       <w:r>
         <w:rPr>
@@ -518,7 +534,31 @@
           <w:sz w:val="24"/>
           <w:szCs w:val="24"/>
         </w:rPr>
-        <w:t>By trying to find documents that are highly related to each other we are trying to identify pre-requisites to knowledge. For example, if matrices are frequently mentioned in the document about linear algebra and/or the document about matrices frequently discusses linear algebra we can identify a potential dependence relationship. If we identify enough of these relationships we can find a “common core” to learn a subject (i.e. the node in figure 1 of history of mathematics) and potential fringe topics that may spark our interest (i.e. the node in figure 1 of franklin d. roosevelt).</w:t>
+        <w:t xml:space="preserve">By trying to find documents that are highly related to each other we are trying to identify pre-requisites to knowledge. For example, if matrices are frequently mentioned in the document about linear algebra and/or the document about matrices frequently discusses linear algebra we can identify a potential dependence relationship. If we identify enough of these relationships we can find a “common core” to learn a subject (i.e. the node in figure 1 of history of mathematics) and potential fringe topics that may spark our interest (i.e. the node in figure 1 of franklin d. </w:t>
+      </w:r>
+      <w:proofErr w:type="spellStart"/>
+      <w:proofErr w:type="gramStart"/>
+      <w:r>
+        <w:rPr>
+          <w:rFonts w:ascii="Times New Roman" w:eastAsia="Times New Roman" w:hAnsi="Times New Roman" w:cs="Times New Roman"/>
+          <w:bCs/>
+          <w:color w:val="111111"/>
+          <w:sz w:val="24"/>
+          <w:szCs w:val="24"/>
+        </w:rPr>
+        <w:t>roosevelt</w:t>
+      </w:r>
+      <w:proofErr w:type="spellEnd"/>
+      <w:proofErr w:type="gramEnd"/>
+      <w:r>
+        <w:rPr>
+          <w:rFonts w:ascii="Times New Roman" w:eastAsia="Times New Roman" w:hAnsi="Times New Roman" w:cs="Times New Roman"/>
+          <w:bCs/>
+          <w:color w:val="111111"/>
+          <w:sz w:val="24"/>
+          <w:szCs w:val="24"/>
+        </w:rPr>
+        <w:t>).</w:t>
       </w:r>
     </w:p>
     <w:p>
@@ -698,8 +738,8 @@
         <w:tblLook w:val="04A0" w:firstRow="1" w:lastRow="0" w:firstColumn="1" w:lastColumn="0" w:noHBand="0" w:noVBand="1"/>
       </w:tblPr>
       <w:tblGrid>
-        <w:gridCol w:w="5956"/>
-        <w:gridCol w:w="5953"/>
+        <w:gridCol w:w="4781"/>
+        <w:gridCol w:w="4569"/>
       </w:tblGrid>
       <w:tr>
         <w:tc>
@@ -754,6 +794,7 @@
           <w:p>
             <w:pPr>
               <w:pStyle w:val="Heading2"/>
+              <w:outlineLvl w:val="1"/>
               <w:rPr>
                 <w:rFonts w:ascii="Times New Roman" w:hAnsi="Times New Roman" w:cs="Times New Roman"/>
                 <w:i/>
@@ -999,6 +1040,7 @@
                 <w:sz w:val="24"/>
                 <w:szCs w:val="24"/>
               </w:rPr>
+              <w:lastRenderedPageBreak/>
               <w:t>3 Vector Spaces and Subspaces</w:t>
             </w:r>
           </w:p>
@@ -1605,155 +1647,247 @@
           <w:szCs w:val="24"/>
         </w:rPr>
       </w:pPr>
+      <w:r>
+        <w:rPr>
+          <w:rFonts w:ascii="Times New Roman" w:eastAsia="Times New Roman" w:hAnsi="Times New Roman" w:cs="Times New Roman"/>
+          <w:b/>
+          <w:bCs/>
+          <w:color w:val="111111"/>
+          <w:sz w:val="24"/>
+          <w:szCs w:val="24"/>
+        </w:rPr>
+        <w:t>5 OBSTACLES</w:t>
+      </w:r>
     </w:p>
     <w:p>
       <w:pPr>
         <w:spacing w:before="480" w:after="100" w:afterAutospacing="1" w:line="315" w:lineRule="atLeast"/>
+        <w:ind w:firstLine="720"/>
         <w:outlineLvl w:val="3"/>
         <w:rPr>
           <w:rFonts w:ascii="Times New Roman" w:eastAsia="Times New Roman" w:hAnsi="Times New Roman" w:cs="Times New Roman"/>
-          <w:b/>
-          <w:bCs/>
-          <w:color w:val="111111"/>
-          <w:sz w:val="24"/>
-          <w:szCs w:val="24"/>
-        </w:rPr>
-      </w:pPr>
-      <w:r>
-        <w:rPr>
-          <w:rFonts w:ascii="Times New Roman" w:eastAsia="Times New Roman" w:hAnsi="Times New Roman" w:cs="Times New Roman"/>
-          <w:b/>
-          <w:bCs/>
-          <w:color w:val="111111"/>
-          <w:sz w:val="24"/>
-          <w:szCs w:val="24"/>
-        </w:rPr>
-        <w:t>5 FUTURE WORKS</w:t>
+          <w:bCs/>
+          <w:color w:val="111111"/>
+          <w:sz w:val="24"/>
+          <w:szCs w:val="24"/>
+        </w:rPr>
+      </w:pPr>
+      <w:r>
+        <w:rPr>
+          <w:rFonts w:ascii="Times New Roman" w:eastAsia="Times New Roman" w:hAnsi="Times New Roman" w:cs="Times New Roman"/>
+          <w:bCs/>
+          <w:color w:val="111111"/>
+          <w:sz w:val="24"/>
+          <w:szCs w:val="24"/>
+        </w:rPr>
+        <w:t xml:space="preserve">There were some key obstacles in creating this tool that Elastic Search both introduced and/or solved. </w:t>
       </w:r>
     </w:p>
     <w:p>
       <w:pPr>
-        <w:numPr>
-          <w:ilvl w:val="0"/>
-          <w:numId w:val="2"/>
-        </w:numPr>
-        <w:spacing w:before="100" w:beforeAutospacing="1" w:after="100" w:afterAutospacing="1" w:line="240" w:lineRule="auto"/>
-        <w:rPr>
-          <w:rFonts w:ascii="Segoe UI" w:eastAsia="Times New Roman" w:hAnsi="Segoe UI" w:cs="Segoe UI"/>
-          <w:color w:val="24292E"/>
-          <w:sz w:val="24"/>
-          <w:szCs w:val="24"/>
-        </w:rPr>
-      </w:pPr>
-      <w:r>
-        <w:rPr>
-          <w:rFonts w:ascii="Segoe UI" w:eastAsia="Times New Roman" w:hAnsi="Segoe UI" w:cs="Segoe UI"/>
-          <w:color w:val="24292E"/>
-          <w:sz w:val="24"/>
-          <w:szCs w:val="24"/>
-        </w:rPr>
-        <w:t xml:space="preserve">A key improvement would be the ability to </w:t>
-      </w:r>
-      <w:r>
-        <w:rPr>
-          <w:rFonts w:ascii="Segoe UI" w:eastAsia="Times New Roman" w:hAnsi="Segoe UI" w:cs="Segoe UI"/>
-          <w:color w:val="24292E"/>
-          <w:sz w:val="24"/>
-          <w:szCs w:val="24"/>
-        </w:rPr>
-        <w:t xml:space="preserve">read and </w:t>
-      </w:r>
-      <w:r>
-        <w:rPr>
-          <w:rFonts w:ascii="Segoe UI" w:eastAsia="Times New Roman" w:hAnsi="Segoe UI" w:cs="Segoe UI"/>
-          <w:color w:val="24292E"/>
-          <w:sz w:val="24"/>
-          <w:szCs w:val="24"/>
-        </w:rPr>
-        <w:t>write data back into stack overflow so that interaction is live and interactive.</w:t>
+        <w:spacing w:before="480" w:after="100" w:afterAutospacing="1" w:line="315" w:lineRule="atLeast"/>
+        <w:ind w:firstLine="720"/>
+        <w:outlineLvl w:val="3"/>
+        <w:rPr>
+          <w:rFonts w:ascii="Times New Roman" w:eastAsia="Times New Roman" w:hAnsi="Times New Roman" w:cs="Times New Roman"/>
+          <w:bCs/>
+          <w:color w:val="111111"/>
+          <w:sz w:val="24"/>
+          <w:szCs w:val="24"/>
+        </w:rPr>
+      </w:pPr>
+      <w:r>
+        <w:rPr>
+          <w:rFonts w:ascii="Times New Roman" w:eastAsia="Times New Roman" w:hAnsi="Times New Roman" w:cs="Times New Roman"/>
+          <w:bCs/>
+          <w:color w:val="111111"/>
+          <w:sz w:val="24"/>
+          <w:szCs w:val="24"/>
+        </w:rPr>
+        <w:t>One key issue I encountered was dealing with synonyms for articles. For example, “Coordinate” and “Coordinate System” both redirect to the same article and being able to store and index that in elastic search without duplication (as space was a concern) and re-fetching (as getting throttled was also a concern). The solution was to have a data point known as “akas” that stored an array of synonym. That way every time I found myself getting the same article returned, I would add that to the list of akas for future document retrieval.</w:t>
       </w:r>
     </w:p>
     <w:p>
       <w:pPr>
-        <w:numPr>
-          <w:ilvl w:val="0"/>
-          <w:numId w:val="2"/>
-        </w:numPr>
-        <w:spacing w:before="60" w:after="100" w:afterAutospacing="1" w:line="240" w:lineRule="auto"/>
-        <w:rPr>
-          <w:rFonts w:ascii="Segoe UI" w:eastAsia="Times New Roman" w:hAnsi="Segoe UI" w:cs="Segoe UI"/>
-          <w:color w:val="24292E"/>
-          <w:sz w:val="24"/>
-          <w:szCs w:val="24"/>
-        </w:rPr>
-      </w:pPr>
-      <w:r>
-        <w:rPr>
-          <w:rFonts w:ascii="Segoe UI" w:eastAsia="Times New Roman" w:hAnsi="Segoe UI" w:cs="Segoe UI"/>
-          <w:color w:val="24292E"/>
-          <w:sz w:val="24"/>
-          <w:szCs w:val="24"/>
-        </w:rPr>
-        <w:t>Stack overflow is not the be-all and end-all of subject forums, i.e. integration with reddit could improve our information repository.</w:t>
+        <w:spacing w:before="480" w:after="100" w:afterAutospacing="1" w:line="315" w:lineRule="atLeast"/>
+        <w:ind w:firstLine="720"/>
+        <w:outlineLvl w:val="3"/>
+        <w:rPr>
+          <w:rFonts w:ascii="Times New Roman" w:eastAsia="Times New Roman" w:hAnsi="Times New Roman" w:cs="Times New Roman"/>
+          <w:bCs/>
+          <w:color w:val="111111"/>
+          <w:sz w:val="24"/>
+          <w:szCs w:val="24"/>
+        </w:rPr>
+      </w:pPr>
+      <w:r>
+        <w:rPr>
+          <w:rFonts w:ascii="Times New Roman" w:eastAsia="Times New Roman" w:hAnsi="Times New Roman" w:cs="Times New Roman"/>
+          <w:bCs/>
+          <w:color w:val="111111"/>
+          <w:sz w:val="24"/>
+          <w:szCs w:val="24"/>
+        </w:rPr>
+        <w:lastRenderedPageBreak/>
+        <w:t xml:space="preserve">Another issue I was previously encountering was that the Wiki </w:t>
+      </w:r>
+      <w:r>
+        <w:rPr>
+          <w:rFonts w:ascii="Times New Roman" w:eastAsia="Times New Roman" w:hAnsi="Times New Roman" w:cs="Times New Roman"/>
+          <w:bCs/>
+          <w:color w:val="111111"/>
+          <w:sz w:val="24"/>
+          <w:szCs w:val="24"/>
+        </w:rPr>
+        <w:t>API</w:t>
+      </w:r>
+      <w:r>
+        <w:rPr>
+          <w:rFonts w:ascii="Times New Roman" w:eastAsia="Times New Roman" w:hAnsi="Times New Roman" w:cs="Times New Roman"/>
+          <w:bCs/>
+          <w:color w:val="111111"/>
+          <w:sz w:val="24"/>
+          <w:szCs w:val="24"/>
+        </w:rPr>
+        <w:t xml:space="preserve"> would return an html version of the page while this was not ideal for analysis. Through this project I came across a way to get a text only </w:t>
+      </w:r>
+      <w:r>
+        <w:rPr>
+          <w:rFonts w:ascii="Times New Roman" w:eastAsia="Times New Roman" w:hAnsi="Times New Roman" w:cs="Times New Roman"/>
+          <w:bCs/>
+          <w:color w:val="111111"/>
+          <w:sz w:val="24"/>
+          <w:szCs w:val="24"/>
+        </w:rPr>
+        <w:t xml:space="preserve">version that I stored alongside the html version. That way for analysis I used the text based version and for presentation in the UI I could use the html version. </w:t>
       </w:r>
     </w:p>
     <w:p>
       <w:pPr>
-        <w:numPr>
-          <w:ilvl w:val="0"/>
-          <w:numId w:val="2"/>
-        </w:numPr>
-        <w:spacing w:before="60" w:after="100" w:afterAutospacing="1" w:line="240" w:lineRule="auto"/>
-        <w:rPr>
-          <w:rFonts w:ascii="Segoe UI" w:eastAsia="Times New Roman" w:hAnsi="Segoe UI" w:cs="Segoe UI"/>
-          <w:color w:val="24292E"/>
-          <w:sz w:val="24"/>
-          <w:szCs w:val="24"/>
-        </w:rPr>
-      </w:pPr>
-      <w:r>
-        <w:rPr>
-          <w:rFonts w:ascii="Segoe UI" w:eastAsia="Times New Roman" w:hAnsi="Segoe UI" w:cs="Segoe UI"/>
-          <w:color w:val="24292E"/>
-          <w:sz w:val="24"/>
-          <w:szCs w:val="24"/>
-        </w:rPr>
-        <w:t>The tool can be applied to a classroom setting where teachers are experts guiding students along their journey.</w:t>
+        <w:spacing w:before="480" w:after="100" w:afterAutospacing="1" w:line="315" w:lineRule="atLeast"/>
+        <w:ind w:firstLine="720"/>
+        <w:outlineLvl w:val="3"/>
+        <w:rPr>
+          <w:rFonts w:ascii="Times New Roman" w:eastAsia="Times New Roman" w:hAnsi="Times New Roman" w:cs="Times New Roman"/>
+          <w:bCs/>
+          <w:color w:val="111111"/>
+          <w:sz w:val="24"/>
+          <w:szCs w:val="24"/>
+        </w:rPr>
+      </w:pPr>
+      <w:r>
+        <w:rPr>
+          <w:rFonts w:ascii="Times New Roman" w:eastAsia="Times New Roman" w:hAnsi="Times New Roman" w:cs="Times New Roman"/>
+          <w:bCs/>
+          <w:color w:val="111111"/>
+          <w:sz w:val="24"/>
+          <w:szCs w:val="24"/>
+        </w:rPr>
+        <w:t xml:space="preserve">One common issue I also encountered was my application was creating too many asynchronous requests to the Wiki </w:t>
+      </w:r>
+      <w:r>
+        <w:rPr>
+          <w:rFonts w:ascii="Times New Roman" w:eastAsia="Times New Roman" w:hAnsi="Times New Roman" w:cs="Times New Roman"/>
+          <w:bCs/>
+          <w:color w:val="111111"/>
+          <w:sz w:val="24"/>
+          <w:szCs w:val="24"/>
+        </w:rPr>
+        <w:t>API</w:t>
+      </w:r>
+      <w:r>
+        <w:rPr>
+          <w:rFonts w:ascii="Times New Roman" w:eastAsia="Times New Roman" w:hAnsi="Times New Roman" w:cs="Times New Roman"/>
+          <w:bCs/>
+          <w:color w:val="111111"/>
+          <w:sz w:val="24"/>
+          <w:szCs w:val="24"/>
+        </w:rPr>
+        <w:t xml:space="preserve"> and separately through the Elastic Search </w:t>
+      </w:r>
+      <w:r>
+        <w:rPr>
+          <w:rFonts w:ascii="Times New Roman" w:eastAsia="Times New Roman" w:hAnsi="Times New Roman" w:cs="Times New Roman"/>
+          <w:bCs/>
+          <w:color w:val="111111"/>
+          <w:sz w:val="24"/>
+          <w:szCs w:val="24"/>
+        </w:rPr>
+        <w:t>API</w:t>
+      </w:r>
+      <w:r>
+        <w:rPr>
+          <w:rFonts w:ascii="Times New Roman" w:eastAsia="Times New Roman" w:hAnsi="Times New Roman" w:cs="Times New Roman"/>
+          <w:bCs/>
+          <w:color w:val="111111"/>
+          <w:sz w:val="24"/>
+          <w:szCs w:val="24"/>
+        </w:rPr>
+        <w:t xml:space="preserve">. This was overwhelming both my local Elastic Search instance and the remote Wiki </w:t>
+      </w:r>
+      <w:r>
+        <w:rPr>
+          <w:rFonts w:ascii="Times New Roman" w:eastAsia="Times New Roman" w:hAnsi="Times New Roman" w:cs="Times New Roman"/>
+          <w:bCs/>
+          <w:color w:val="111111"/>
+          <w:sz w:val="24"/>
+          <w:szCs w:val="24"/>
+        </w:rPr>
+        <w:t>API</w:t>
+      </w:r>
+      <w:r>
+        <w:rPr>
+          <w:rFonts w:ascii="Times New Roman" w:eastAsia="Times New Roman" w:hAnsi="Times New Roman" w:cs="Times New Roman"/>
+          <w:bCs/>
+          <w:color w:val="111111"/>
+          <w:sz w:val="24"/>
+          <w:szCs w:val="24"/>
+        </w:rPr>
+        <w:t>. Through some configuration of my node clients I found that I could limit each to a pool of 15 requests to not overwhelm either pipeline.</w:t>
       </w:r>
     </w:p>
     <w:p>
       <w:pPr>
-        <w:numPr>
-          <w:ilvl w:val="0"/>
-          <w:numId w:val="2"/>
-        </w:numPr>
-        <w:spacing w:before="60" w:after="100" w:afterAutospacing="1" w:line="240" w:lineRule="auto"/>
-        <w:rPr>
-          <w:rFonts w:ascii="Segoe UI" w:eastAsia="Times New Roman" w:hAnsi="Segoe UI" w:cs="Segoe UI"/>
-          <w:color w:val="24292E"/>
-          <w:sz w:val="24"/>
-          <w:szCs w:val="24"/>
-        </w:rPr>
-      </w:pPr>
-      <w:r>
-        <w:rPr>
-          <w:rFonts w:ascii="Segoe UI" w:eastAsia="Times New Roman" w:hAnsi="Segoe UI" w:cs="Segoe UI"/>
-          <w:color w:val="24292E"/>
-          <w:sz w:val="24"/>
-          <w:szCs w:val="24"/>
-        </w:rPr>
-        <w:t>Gamification of tool can further improve motivation, i.e. awarding badges.</w:t>
+        <w:spacing w:before="480" w:after="100" w:afterAutospacing="1" w:line="315" w:lineRule="atLeast"/>
+        <w:outlineLvl w:val="3"/>
+        <w:rPr>
+          <w:rFonts w:ascii="Times New Roman" w:eastAsia="Times New Roman" w:hAnsi="Times New Roman" w:cs="Times New Roman"/>
+          <w:b/>
+          <w:bCs/>
+          <w:color w:val="111111"/>
+          <w:sz w:val="24"/>
+          <w:szCs w:val="24"/>
+        </w:rPr>
+      </w:pPr>
+      <w:r>
+        <w:rPr>
+          <w:rFonts w:ascii="Times New Roman" w:eastAsia="Times New Roman" w:hAnsi="Times New Roman" w:cs="Times New Roman"/>
+          <w:b/>
+          <w:bCs/>
+          <w:color w:val="111111"/>
+          <w:sz w:val="24"/>
+          <w:szCs w:val="24"/>
+        </w:rPr>
+        <w:t>6</w:t>
+      </w:r>
+      <w:r>
+        <w:rPr>
+          <w:rFonts w:ascii="Times New Roman" w:eastAsia="Times New Roman" w:hAnsi="Times New Roman" w:cs="Times New Roman"/>
+          <w:b/>
+          <w:bCs/>
+          <w:color w:val="111111"/>
+          <w:sz w:val="24"/>
+          <w:szCs w:val="24"/>
+        </w:rPr>
+        <w:t xml:space="preserve"> FUTURE WORKS</w:t>
       </w:r>
     </w:p>
     <w:p>
       <w:pPr>
-        <w:numPr>
-          <w:ilvl w:val="0"/>
-          <w:numId w:val="2"/>
-        </w:numPr>
-        <w:spacing w:before="60" w:after="100" w:afterAutospacing="1" w:line="240" w:lineRule="auto"/>
-        <w:rPr>
-          <w:rFonts w:ascii="Segoe UI" w:eastAsia="Times New Roman" w:hAnsi="Segoe UI" w:cs="Segoe UI"/>
+        <w:spacing w:before="100" w:beforeAutospacing="1" w:after="100" w:afterAutospacing="1" w:line="240" w:lineRule="auto"/>
+        <w:ind w:firstLine="360"/>
+        <w:rPr>
+          <w:rFonts w:ascii="Times New Roman" w:eastAsia="Times New Roman" w:hAnsi="Times New Roman" w:cs="Times New Roman"/>
           <w:color w:val="24292E"/>
           <w:sz w:val="24"/>
           <w:szCs w:val="24"/>
@@ -1761,67 +1895,162 @@
       </w:pPr>
       <w:r>
         <w:rPr>
-          <w:rFonts w:ascii="Segoe UI" w:eastAsia="Times New Roman" w:hAnsi="Segoe UI" w:cs="Segoe UI"/>
+          <w:rFonts w:ascii="Times New Roman" w:eastAsia="Times New Roman" w:hAnsi="Times New Roman" w:cs="Times New Roman"/>
           <w:color w:val="24292E"/>
           <w:sz w:val="24"/>
           <w:szCs w:val="24"/>
         </w:rPr>
-        <w:t>Further research can be done on stack overflow question and a</w:t>
+        <w:t xml:space="preserve">To address the shortcomings of creating multiple asynchronous requests I can find a way to bulk my read and write operations to the existing </w:t>
+      </w:r>
+      <w:r>
+        <w:rPr>
+          <w:rFonts w:ascii="Times New Roman" w:eastAsia="Times New Roman" w:hAnsi="Times New Roman" w:cs="Times New Roman"/>
+          <w:color w:val="24292E"/>
+          <w:sz w:val="24"/>
+          <w:szCs w:val="24"/>
+        </w:rPr>
+        <w:t>API</w:t>
+      </w:r>
+      <w:r>
+        <w:rPr>
+          <w:rFonts w:ascii="Times New Roman" w:eastAsia="Times New Roman" w:hAnsi="Times New Roman" w:cs="Times New Roman"/>
+          <w:color w:val="24292E"/>
+          <w:sz w:val="24"/>
+          <w:szCs w:val="24"/>
+        </w:rPr>
+        <w:t xml:space="preserve">s. As for </w:t>
+      </w:r>
+      <w:proofErr w:type="spellStart"/>
+      <w:r>
+        <w:rPr>
+          <w:rFonts w:ascii="Times New Roman" w:eastAsia="Times New Roman" w:hAnsi="Times New Roman" w:cs="Times New Roman"/>
+          <w:color w:val="24292E"/>
+          <w:sz w:val="24"/>
+          <w:szCs w:val="24"/>
+        </w:rPr>
+        <w:t>datasources</w:t>
+      </w:r>
+      <w:proofErr w:type="spellEnd"/>
+      <w:r>
+        <w:rPr>
+          <w:rFonts w:ascii="Times New Roman" w:eastAsia="Times New Roman" w:hAnsi="Times New Roman" w:cs="Times New Roman"/>
+          <w:color w:val="24292E"/>
+          <w:sz w:val="24"/>
+          <w:szCs w:val="24"/>
+        </w:rPr>
+        <w:t xml:space="preserve">, by integrating with other </w:t>
+      </w:r>
+      <w:r>
+        <w:rPr>
+          <w:rFonts w:ascii="Times New Roman" w:eastAsia="Times New Roman" w:hAnsi="Times New Roman" w:cs="Times New Roman"/>
+          <w:color w:val="24292E"/>
+          <w:sz w:val="24"/>
+          <w:szCs w:val="24"/>
+        </w:rPr>
+        <w:t>API</w:t>
+      </w:r>
+      <w:r>
+        <w:rPr>
+          <w:rFonts w:ascii="Times New Roman" w:eastAsia="Times New Roman" w:hAnsi="Times New Roman" w:cs="Times New Roman"/>
+          <w:color w:val="24292E"/>
+          <w:sz w:val="24"/>
+          <w:szCs w:val="24"/>
+        </w:rPr>
+        <w:t xml:space="preserve">s such as (stack overflow, </w:t>
+      </w:r>
+      <w:proofErr w:type="spellStart"/>
+      <w:r>
+        <w:rPr>
+          <w:rFonts w:ascii="Times New Roman" w:eastAsia="Times New Roman" w:hAnsi="Times New Roman" w:cs="Times New Roman"/>
+          <w:color w:val="24292E"/>
+          <w:sz w:val="24"/>
+          <w:szCs w:val="24"/>
+        </w:rPr>
+        <w:t>reddit</w:t>
+      </w:r>
+      <w:proofErr w:type="spellEnd"/>
+      <w:r>
+        <w:rPr>
+          <w:rFonts w:ascii="Times New Roman" w:eastAsia="Times New Roman" w:hAnsi="Times New Roman" w:cs="Times New Roman"/>
+          <w:color w:val="24292E"/>
+          <w:sz w:val="24"/>
+          <w:szCs w:val="24"/>
+        </w:rPr>
+        <w:t xml:space="preserve">, </w:t>
+      </w:r>
+      <w:proofErr w:type="spellStart"/>
+      <w:r>
+        <w:rPr>
+          <w:rFonts w:ascii="Times New Roman" w:eastAsia="Times New Roman" w:hAnsi="Times New Roman" w:cs="Times New Roman"/>
+          <w:color w:val="24292E"/>
+          <w:sz w:val="24"/>
+          <w:szCs w:val="24"/>
+        </w:rPr>
+        <w:t>etc</w:t>
+      </w:r>
+      <w:proofErr w:type="spellEnd"/>
+      <w:r>
+        <w:rPr>
+          <w:rFonts w:ascii="Times New Roman" w:eastAsia="Times New Roman" w:hAnsi="Times New Roman" w:cs="Times New Roman"/>
+          <w:color w:val="24292E"/>
+          <w:sz w:val="24"/>
+          <w:szCs w:val="24"/>
+        </w:rPr>
+        <w:t>) I can grow</w:t>
       </w:r>
       <w:bookmarkStart w:id="0" w:name="_GoBack"/>
       <w:bookmarkEnd w:id="0"/>
       <w:r>
         <w:rPr>
-          <w:rFonts w:ascii="Segoe UI" w:eastAsia="Times New Roman" w:hAnsi="Segoe UI" w:cs="Segoe UI"/>
+          <w:rFonts w:ascii="Times New Roman" w:eastAsia="Times New Roman" w:hAnsi="Times New Roman" w:cs="Times New Roman"/>
           <w:color w:val="24292E"/>
           <w:sz w:val="24"/>
           <w:szCs w:val="24"/>
         </w:rPr>
-        <w:t>nswer owners.</w:t>
+        <w:t xml:space="preserve"> the amount of material I can index and present. </w:t>
       </w:r>
     </w:p>
     <w:p>
       <w:pPr>
-        <w:numPr>
-          <w:ilvl w:val="0"/>
-          <w:numId w:val="2"/>
-        </w:numPr>
-        <w:spacing w:before="60" w:after="100" w:afterAutospacing="1" w:line="240" w:lineRule="auto"/>
-        <w:rPr>
-          <w:rFonts w:ascii="Times New Roman" w:eastAsia="Times New Roman" w:hAnsi="Times New Roman" w:cs="Times New Roman"/>
-          <w:b/>
-          <w:bCs/>
-          <w:color w:val="111111"/>
-          <w:sz w:val="24"/>
-          <w:szCs w:val="24"/>
-        </w:rPr>
-      </w:pPr>
-      <w:r>
-        <w:rPr>
-          <w:rFonts w:ascii="Segoe UI" w:eastAsia="Times New Roman" w:hAnsi="Segoe UI" w:cs="Segoe UI"/>
+        <w:spacing w:before="100" w:beforeAutospacing="1" w:after="100" w:afterAutospacing="1" w:line="240" w:lineRule="auto"/>
+        <w:ind w:firstLine="360"/>
+        <w:rPr>
+          <w:rFonts w:ascii="Times New Roman" w:eastAsia="Times New Roman" w:hAnsi="Times New Roman" w:cs="Times New Roman"/>
           <w:color w:val="24292E"/>
           <w:sz w:val="24"/>
           <w:szCs w:val="24"/>
         </w:rPr>
-        <w:t>Non-text based information (i.e. images) can be cataloged as well.</w:t>
+      </w:pPr>
+      <w:r>
+        <w:rPr>
+          <w:rFonts w:ascii="Times New Roman" w:eastAsia="Times New Roman" w:hAnsi="Times New Roman" w:cs="Times New Roman"/>
+          <w:color w:val="24292E"/>
+          <w:sz w:val="24"/>
+          <w:szCs w:val="24"/>
+        </w:rPr>
+        <w:t>Introducing this to a classroom setting where teachers or subject matters experts curate or publish their ideal graphs can further improve the results as nothing beats expert human curation.</w:t>
       </w:r>
     </w:p>
     <w:p>
       <w:pPr>
-        <w:numPr>
-          <w:ilvl w:val="0"/>
-          <w:numId w:val="2"/>
-        </w:numPr>
-        <w:spacing w:before="60" w:after="100" w:afterAutospacing="1" w:line="240" w:lineRule="auto"/>
-        <w:rPr>
-          <w:rFonts w:ascii="Times New Roman" w:eastAsia="Times New Roman" w:hAnsi="Times New Roman" w:cs="Times New Roman"/>
-          <w:b/>
-          <w:bCs/>
-          <w:color w:val="111111"/>
-          <w:sz w:val="24"/>
-          <w:szCs w:val="24"/>
-        </w:rPr>
-      </w:pPr>
+        <w:spacing w:before="100" w:beforeAutospacing="1" w:after="100" w:afterAutospacing="1" w:line="240" w:lineRule="auto"/>
+        <w:ind w:firstLine="360"/>
+        <w:rPr>
+          <w:rFonts w:ascii="Times New Roman" w:eastAsia="Times New Roman" w:hAnsi="Times New Roman" w:cs="Times New Roman"/>
+          <w:color w:val="24292E"/>
+          <w:sz w:val="24"/>
+          <w:szCs w:val="24"/>
+        </w:rPr>
+      </w:pPr>
+      <w:r>
+        <w:rPr>
+          <w:rFonts w:ascii="Times New Roman" w:eastAsia="Times New Roman" w:hAnsi="Times New Roman" w:cs="Times New Roman"/>
+          <w:color w:val="24292E"/>
+          <w:sz w:val="24"/>
+          <w:szCs w:val="24"/>
+        </w:rPr>
+        <w:t>To make the tool more engaging there is room for gamification that definitely can be explored.</w:t>
+      </w:r>
     </w:p>
     <w:p>
       <w:pPr>
@@ -1855,7 +2084,7 @@
           <w:sz w:val="24"/>
           <w:szCs w:val="24"/>
         </w:rPr>
-        <w:t>6</w:t>
+        <w:t>7</w:t>
       </w:r>
       <w:r>
         <w:rPr>
@@ -1886,16 +2115,7 @@
           <w:sz w:val="24"/>
           <w:szCs w:val="24"/>
         </w:rPr>
-        <w:t>[1]</w:t>
-      </w:r>
-      <w:r>
-        <w:rPr>
-          <w:rFonts w:ascii="Times New Roman" w:eastAsia="Times New Roman" w:hAnsi="Times New Roman" w:cs="Times New Roman"/>
-          <w:color w:val="000000"/>
-          <w:sz w:val="24"/>
-          <w:szCs w:val="24"/>
-        </w:rPr>
-        <w:t xml:space="preserve"> </w:t>
+        <w:t xml:space="preserve">[1] </w:t>
       </w:r>
       <w:r>
         <w:rPr>
@@ -1905,7 +2125,29 @@
           <w:sz w:val="24"/>
           <w:szCs w:val="24"/>
         </w:rPr>
-        <w:t xml:space="preserve">Anon. More Like This Query | Elasticsearch Reference [5.3] | Elastic. Retrieved April 30, 2017 from </w:t>
+        <w:t xml:space="preserve">Anon. More Like This Query | </w:t>
+      </w:r>
+      <w:proofErr w:type="spellStart"/>
+      <w:r>
+        <w:rPr>
+          <w:rFonts w:ascii="Times New Roman" w:eastAsia="Times New Roman" w:hAnsi="Times New Roman" w:cs="Times New Roman"/>
+          <w:bCs/>
+          <w:color w:val="333333"/>
+          <w:sz w:val="24"/>
+          <w:szCs w:val="24"/>
+        </w:rPr>
+        <w:t>Elasticsearch</w:t>
+      </w:r>
+      <w:proofErr w:type="spellEnd"/>
+      <w:r>
+        <w:rPr>
+          <w:rFonts w:ascii="Times New Roman" w:eastAsia="Times New Roman" w:hAnsi="Times New Roman" w:cs="Times New Roman"/>
+          <w:bCs/>
+          <w:color w:val="333333"/>
+          <w:sz w:val="24"/>
+          <w:szCs w:val="24"/>
+        </w:rPr>
+        <w:t xml:space="preserve"> Reference [5.3] | Elastic. Retrieved April 30, 2017 from </w:t>
       </w:r>
       <w:hyperlink r:id="rId6" w:history="1">
         <w:r>
@@ -1999,7 +2241,7 @@
         </w:tabs>
         <w:spacing w:after="0" w:line="240" w:lineRule="auto"/>
         <w:rPr>
-          <w:rFonts w:ascii="Courier New" w:eastAsia="Times New Roman" w:hAnsi="Courier New" w:cs="Courier New"/>
+          <w:rFonts w:ascii="Times New Roman" w:eastAsia="Times New Roman" w:hAnsi="Times New Roman" w:cs="Times New Roman"/>
           <w:color w:val="000000"/>
           <w:sz w:val="27"/>
           <w:szCs w:val="27"/>
@@ -2951,6 +3193,17 @@
       <w:u w:val="single"/>
     </w:rPr>
   </w:style>
+  <w:style w:type="paragraph" w:styleId="ListParagraph">
+    <w:name w:val="List Paragraph"/>
+    <w:basedOn w:val="Normal"/>
+    <w:uiPriority w:val="34"/>
+    <w:qFormat/>
+    <w:rsid w:val="001C04C9"/>
+    <w:pPr>
+      <w:ind w:left="720"/>
+      <w:contextualSpacing/>
+    </w:pPr>
+  </w:style>
 </w:styles>
 </file>
 

</xml_diff>